<commit_message>
Manage page number for docx->pdf converter see http://code.google.com/p/xdocreport/issues/detail?id=166
</commit_message>
<xml_diff>
--- a/thirdparties-extension/org.apache.poi.xwpf.converter.pdf/src/test/resources/org/apache/poi/xwpf/converter/core/TestPageNumber.docx
+++ b/thirdparties-extension/org.apache.poi.xwpf.converter.pdf/src/test/resources/org/apache/poi/xwpf/converter/core/TestPageNumber.docx
@@ -22,9 +22,24 @@
       </w:r>
     </w:p>
     <w:p>
+      <w:proofErr w:type="spellStart"/>
+      <w:proofErr w:type="gramStart"/>
       <w:r>
         <w:lastRenderedPageBreak/>
         <w:t>bbbbbbbbbbbbbbbb</w:t>
+      </w:r>
+      <w:proofErr w:type="spellEnd"/>
+      <w:proofErr w:type="gramEnd"/>
+    </w:p>
+    <w:p>
+      <w:r>
+        <w:br w:type="page"/>
+      </w:r>
+    </w:p>
+    <w:p>
+      <w:r>
+        <w:lastRenderedPageBreak/>
+        <w:t>ccccccccccccccccccccccccccccccccccccccccccccccccccccccccccc</w:t>
       </w:r>
     </w:p>
     <w:sectPr>
@@ -114,7 +129,7 @@
           <w:rFonts w:asciiTheme="majorHAnsi" w:hAnsiTheme="majorHAnsi"/>
           <w:noProof/>
         </w:rPr>
-        <w:t>2</w:t>
+        <w:t>3</w:t>
       </w:r>
     </w:fldSimple>
   </w:p>
@@ -499,6 +514,7 @@
   </w:compat>
   <w:rsids>
     <w:rsidRoot w:val="00661444"/>
+    <w:rsid w:val="00624448"/>
     <w:rsid w:val="00661444"/>
     <w:rsid w:val="00F416AA"/>
   </w:rsids>
@@ -681,6 +697,7 @@
   <w:style w:type="paragraph" w:default="1" w:styleId="Normal">
     <w:name w:val="Normal"/>
     <w:qFormat/>
+    <w:rsid w:val="00624448"/>
   </w:style>
   <w:style w:type="character" w:default="1" w:styleId="Policepardfaut">
     <w:name w:val="Default Paragraph Font"/>
@@ -1011,7 +1028,7 @@
 </file>
 
 <file path=customXml/itemProps1.xml><?xml version="1.0" encoding="utf-8"?>
-<ds:datastoreItem xmlns:ds="http://schemas.openxmlformats.org/officeDocument/2006/customXml" ds:itemID="{A0B1CD7B-B1A1-49BF-ACBA-542A60092925}">
+<ds:datastoreItem xmlns:ds="http://schemas.openxmlformats.org/officeDocument/2006/customXml" ds:itemID="{A720B969-11CE-4000-B82E-10A9A61C80CB}">
   <ds:schemaRefs>
     <ds:schemaRef ds:uri="http://schemas.openxmlformats.org/officeDocument/2006/bibliography"/>
   </ds:schemaRefs>

</xml_diff>